<commit_message>
9.25.2022 Idea:    资源从 CPU到GPU 1.利用reource_factory构建默认的resource  2.再利用resource 构建对应物体类型  3.物体类型的构造函数中构建 GPU layout Done：gpu_resource 的具体构建 Todo ：pass的具体构建
</commit_message>
<xml_diff>
--- a/Log.docx
+++ b/Log.docx
@@ -494,6 +494,190 @@
         </w:rPr>
         <w:t>render内只具体化构建gpu_resource_element</w:t>
       </w:r>
+    </w:p>
+    <w:p>
+      <w:pPr>
+        <w:rPr>
+          <w:rFonts w:hint="eastAsia"/>
+          <w:lang w:val="en-US" w:eastAsia="zh-CN"/>
+        </w:rPr>
+      </w:pPr>
+      <w:r>
+        <w:rPr>
+          <w:rFonts w:hint="eastAsia"/>
+          <w:lang w:val="en-US" w:eastAsia="zh-CN"/>
+        </w:rPr>
+        <w:t>Done：gpu资源构建的结构</w:t>
+      </w:r>
+    </w:p>
+    <w:p>
+      <w:pPr>
+        <w:rPr>
+          <w:rFonts w:hint="eastAsia"/>
+          <w:lang w:val="en-US" w:eastAsia="zh-CN"/>
+        </w:rPr>
+      </w:pPr>
+      <w:r>
+        <w:rPr>
+          <w:rFonts w:hint="eastAsia"/>
+          <w:lang w:val="en-US" w:eastAsia="zh-CN"/>
+        </w:rPr>
+        <w:t>Todo ：render内具体化构建</w:t>
+      </w:r>
+    </w:p>
+    <w:p>
+      <w:pPr>
+        <w:rPr>
+          <w:rFonts w:hint="eastAsia"/>
+          <w:lang w:val="en-US" w:eastAsia="zh-CN"/>
+        </w:rPr>
+      </w:pPr>
+    </w:p>
+    <w:p>
+      <w:pPr>
+        <w:rPr>
+          <w:rFonts w:hint="default"/>
+          <w:lang w:val="en-US" w:eastAsia="zh-CN"/>
+        </w:rPr>
+      </w:pPr>
+      <w:r>
+        <w:rPr>
+          <w:rFonts w:hint="default"/>
+          <w:lang w:val="en-US" w:eastAsia="zh-CN"/>
+        </w:rPr>
+        <w:t>9.2</w:t>
+      </w:r>
+      <w:r>
+        <w:rPr>
+          <w:rFonts w:hint="eastAsia"/>
+          <w:lang w:val="en-US" w:eastAsia="zh-CN"/>
+        </w:rPr>
+        <w:t>5</w:t>
+      </w:r>
+      <w:r>
+        <w:rPr>
+          <w:rFonts w:hint="default"/>
+          <w:lang w:val="en-US" w:eastAsia="zh-CN"/>
+        </w:rPr>
+        <w:t>.2022</w:t>
+      </w:r>
+    </w:p>
+    <w:p>
+      <w:pPr>
+        <w:rPr>
+          <w:rFonts w:hint="default"/>
+          <w:lang w:val="en-US" w:eastAsia="zh-CN"/>
+        </w:rPr>
+      </w:pPr>
+      <w:r>
+        <w:rPr>
+          <w:rFonts w:hint="default"/>
+          <w:lang w:val="en-US" w:eastAsia="zh-CN"/>
+        </w:rPr>
+        <w:t>Idea:</w:t>
+      </w:r>
+      <w:r>
+        <w:rPr>
+          <w:rFonts w:hint="eastAsia"/>
+          <w:lang w:val="en-US" w:eastAsia="zh-CN"/>
+        </w:rPr>
+        <w:t xml:space="preserve">    资源从 CPU到GPU</w:t>
+      </w:r>
+      <w:r>
+        <w:rPr>
+          <w:rFonts w:hint="default"/>
+          <w:lang w:val="en-US" w:eastAsia="zh-CN"/>
+        </w:rPr>
+        <w:t xml:space="preserve"> </w:t>
+      </w:r>
+    </w:p>
+    <w:p>
+      <w:pPr>
+        <w:ind w:firstLine="720" w:firstLineChars="0"/>
+        <w:rPr>
+          <w:rFonts w:hint="default"/>
+          <w:lang w:val="en-US" w:eastAsia="zh-CN"/>
+        </w:rPr>
+      </w:pPr>
+      <w:r>
+        <w:rPr>
+          <w:rFonts w:hint="default"/>
+          <w:lang w:val="en-US" w:eastAsia="zh-CN"/>
+        </w:rPr>
+        <w:t>1.利用reource_factory构建默认的resource</w:t>
+      </w:r>
+      <w:r>
+        <w:rPr>
+          <w:rFonts w:hint="default"/>
+          <w:lang w:val="en-US" w:eastAsia="zh-CN"/>
+        </w:rPr>
+        <w:br w:type="textWrapping"/>
+      </w:r>
+      <w:r>
+        <w:rPr>
+          <w:rFonts w:hint="eastAsia"/>
+          <w:lang w:val="en-US" w:eastAsia="zh-CN"/>
+        </w:rPr>
+        <w:tab/>
+      </w:r>
+      <w:r>
+        <w:rPr>
+          <w:rFonts w:hint="default"/>
+          <w:lang w:val="en-US" w:eastAsia="zh-CN"/>
+        </w:rPr>
+        <w:t>2.再利用resource 构建对应物体类型</w:t>
+      </w:r>
+      <w:r>
+        <w:rPr>
+          <w:rFonts w:hint="default"/>
+          <w:lang w:val="en-US" w:eastAsia="zh-CN"/>
+        </w:rPr>
+        <w:br w:type="textWrapping"/>
+      </w:r>
+      <w:r>
+        <w:rPr>
+          <w:rFonts w:hint="eastAsia"/>
+          <w:lang w:val="en-US" w:eastAsia="zh-CN"/>
+        </w:rPr>
+        <w:tab/>
+      </w:r>
+      <w:r>
+        <w:rPr>
+          <w:rFonts w:hint="default"/>
+          <w:lang w:val="en-US" w:eastAsia="zh-CN"/>
+        </w:rPr>
+        <w:t>3.物体类型的构造函数中构建 GPU layout</w:t>
+      </w:r>
+    </w:p>
+    <w:p>
+      <w:pPr>
+        <w:rPr>
+          <w:rFonts w:hint="default"/>
+          <w:lang w:val="en-US" w:eastAsia="zh-CN"/>
+        </w:rPr>
+      </w:pPr>
+      <w:r>
+        <w:rPr>
+          <w:rFonts w:hint="eastAsia"/>
+          <w:lang w:val="en-US" w:eastAsia="zh-CN"/>
+        </w:rPr>
+        <w:t>Done：gpu_resource 的具体构建</w:t>
+      </w:r>
+    </w:p>
+    <w:p>
+      <w:pPr>
+        <w:rPr>
+          <w:rFonts w:hint="default"/>
+          <w:lang w:val="en-US" w:eastAsia="zh-CN"/>
+        </w:rPr>
+      </w:pPr>
+      <w:r>
+        <w:rPr>
+          <w:rFonts w:hint="eastAsia"/>
+          <w:lang w:val="en-US" w:eastAsia="zh-CN"/>
+        </w:rPr>
+        <w:t>Todo ：pass的具体构建</w:t>
+      </w:r>
       <w:bookmarkStart w:id="0" w:name="_GoBack"/>
       <w:bookmarkEnd w:id="0"/>
     </w:p>
@@ -504,27 +688,93 @@
           <w:lang w:val="en-US" w:eastAsia="zh-CN"/>
         </w:rPr>
       </w:pPr>
-      <w:r>
-        <w:rPr>
-          <w:rFonts w:hint="eastAsia"/>
-          <w:lang w:val="en-US" w:eastAsia="zh-CN"/>
-        </w:rPr>
-        <w:t>Done：gpu资源构建的结构</w:t>
-      </w:r>
-    </w:p>
-    <w:p>
-      <w:pPr>
-        <w:rPr>
-          <w:rFonts w:hint="default"/>
-          <w:lang w:val="en-US" w:eastAsia="zh-CN"/>
-        </w:rPr>
-      </w:pPr>
-      <w:r>
-        <w:rPr>
-          <w:rFonts w:hint="eastAsia"/>
-          <w:lang w:val="en-US" w:eastAsia="zh-CN"/>
-        </w:rPr>
-        <w:t>Todo ：render内具体化构建</w:t>
+    </w:p>
+    <w:p>
+      <w:pPr>
+        <w:rPr>
+          <w:rFonts w:hint="eastAsia"/>
+          <w:lang w:val="en-US" w:eastAsia="zh-CN"/>
+        </w:rPr>
+      </w:pPr>
+    </w:p>
+    <w:p>
+      <w:pPr>
+        <w:rPr>
+          <w:rFonts w:hint="eastAsia"/>
+          <w:lang w:val="en-US" w:eastAsia="zh-CN"/>
+        </w:rPr>
+      </w:pPr>
+    </w:p>
+    <w:p>
+      <w:pPr>
+        <w:rPr>
+          <w:rFonts w:hint="eastAsia"/>
+          <w:lang w:val="en-US" w:eastAsia="zh-CN"/>
+        </w:rPr>
+      </w:pPr>
+      <w:r>
+        <w:rPr>
+          <w:rFonts w:hint="eastAsia"/>
+          <w:lang w:val="en-US" w:eastAsia="zh-CN"/>
+        </w:rPr>
+        <w:t>启发：</w:t>
+      </w:r>
+    </w:p>
+    <w:p>
+      <w:pPr>
+        <w:numPr>
+          <w:ilvl w:val="0"/>
+          <w:numId w:val="1"/>
+        </w:numPr>
+        <w:rPr>
+          <w:rFonts w:hint="eastAsia"/>
+          <w:lang w:val="en-US" w:eastAsia="zh-CN"/>
+        </w:rPr>
+      </w:pPr>
+      <w:r>
+        <w:rPr>
+          <w:rFonts w:hint="eastAsia"/>
+          <w:lang w:val="en-US" w:eastAsia="zh-CN"/>
+        </w:rPr>
+        <w:t>类里面有该变量或指针（强关联，需要在意include结构），也可以在别的地方用数组保存用id识别</w:t>
+      </w:r>
+    </w:p>
+    <w:p>
+      <w:pPr>
+        <w:numPr>
+          <w:ilvl w:val="0"/>
+          <w:numId w:val="1"/>
+        </w:numPr>
+        <w:rPr>
+          <w:rFonts w:hint="default"/>
+          <w:lang w:val="en-US" w:eastAsia="zh-CN"/>
+        </w:rPr>
+      </w:pPr>
+      <w:r>
+        <w:rPr>
+          <w:rFonts w:hint="eastAsia"/>
+          <w:lang w:val="en-US" w:eastAsia="zh-CN"/>
+        </w:rPr>
+        <w:t>父类包含许多获取的虚函数但不拥有变量，子类继承该虚函数并拥有私有变量，只允许用户使用父类，保证变量安全性</w:t>
+      </w:r>
+    </w:p>
+    <w:p>
+      <w:pPr>
+        <w:numPr>
+          <w:ilvl w:val="0"/>
+          <w:numId w:val="1"/>
+        </w:numPr>
+        <w:rPr>
+          <w:rFonts w:hint="default"/>
+          <w:lang w:val="en-US" w:eastAsia="zh-CN"/>
+        </w:rPr>
+      </w:pPr>
+      <w:r>
+        <w:rPr>
+          <w:rFonts w:hint="eastAsia"/>
+          <w:lang w:val="en-US" w:eastAsia="zh-CN"/>
+        </w:rPr>
+        <w:t>工厂模式构建子类但返回父类指针，保证dll按父类的结构执行</w:t>
       </w:r>
     </w:p>
     <w:sectPr>
@@ -537,12 +787,36 @@
 </w:document>
 </file>
 
+<file path=word/numbering.xml><?xml version="1.0" encoding="utf-8"?>
+<w:numbering xmlns:wpc="http://schemas.microsoft.com/office/word/2010/wordprocessingCanvas" xmlns:mc="http://schemas.openxmlformats.org/markup-compatibility/2006" xmlns:o="urn:schemas-microsoft-com:office:office" xmlns:r="http://schemas.openxmlformats.org/officeDocument/2006/relationships" xmlns:m="http://schemas.openxmlformats.org/officeDocument/2006/math" xmlns:v="urn:schemas-microsoft-com:vml" xmlns:wp14="http://schemas.microsoft.com/office/word/2010/wordprocessingDrawing" xmlns:wp="http://schemas.openxmlformats.org/drawingml/2006/wordprocessingDrawing" xmlns:w10="urn:schemas-microsoft-com:office:word" xmlns:w="http://schemas.openxmlformats.org/wordprocessingml/2006/main" xmlns:w14="http://schemas.microsoft.com/office/word/2010/wordml" xmlns:wpg="http://schemas.microsoft.com/office/word/2010/wordprocessingGroup" xmlns:wpi="http://schemas.microsoft.com/office/word/2010/wordprocessingInk" xmlns:wne="http://schemas.microsoft.com/office/word/2006/wordml" xmlns:wps="http://schemas.microsoft.com/office/word/2010/wordprocessingShape" xmlns:wpsCustomData="http://www.wps.cn/officeDocument/2013/wpsCustomData" mc:Ignorable="w14 wp14">
+  <w:abstractNum w:abstractNumId="0">
+    <w:nsid w:val="B61D5E4E"/>
+    <w:multiLevelType w:val="singleLevel"/>
+    <w:tmpl w:val="B61D5E4E"/>
+    <w:lvl w:ilvl="0" w:tentative="0">
+      <w:start w:val="1"/>
+      <w:numFmt w:val="decimal"/>
+      <w:lvlText w:val="%1."/>
+      <w:lvlJc w:val="left"/>
+      <w:pPr>
+        <w:tabs>
+          <w:tab w:val="left" w:pos="312"/>
+        </w:tabs>
+      </w:pPr>
+    </w:lvl>
+  </w:abstractNum>
+  <w:num w:numId="1">
+    <w:abstractNumId w:val="0"/>
+  </w:num>
+</w:numbering>
+</file>
+
 <file path=word/styles.xml><?xml version="1.0" encoding="utf-8"?>
 <w:styles xmlns:mc="http://schemas.openxmlformats.org/markup-compatibility/2006" xmlns:o="urn:schemas-microsoft-com:office:office" xmlns:r="http://schemas.openxmlformats.org/officeDocument/2006/relationships" xmlns:m="http://schemas.openxmlformats.org/officeDocument/2006/math" xmlns:v="urn:schemas-microsoft-com:vml" xmlns:w="http://schemas.openxmlformats.org/wordprocessingml/2006/main" xmlns:w14="http://schemas.microsoft.com/office/word/2010/wordml" xmlns:w10="urn:schemas-microsoft-com:office:word" xmlns:sl="http://schemas.openxmlformats.org/schemaLibrary/2006/main" xmlns:wpsCustomData="http://www.wps.cn/officeDocument/2013/wpsCustomData" mc:Ignorable="w14">
   <w:docDefaults>
     <w:rPrDefault>
       <w:rPr>
-        <w:rFonts w:asciiTheme="minorHAnsi" w:hAnsiTheme="minorHAnsi" w:eastAsiaTheme="minorEastAsia" w:cstheme="minorBidi"/>
+        <w:rFonts w:ascii="Times New Roman" w:hAnsi="Times New Roman" w:eastAsia="宋体" w:cs="Times New Roman"/>
       </w:rPr>
     </w:rPrDefault>
     <w:pPrDefault/>

</xml_diff>

<commit_message>
10.27.2022 Done:     texture 和table的package gpu texture的构建 新加followmesh的资源类型，跟随子物体索引替换CBV Todo：验证贴图导入和SRVdesc的关系 完善各种manager
</commit_message>
<xml_diff>
--- a/Log.docx
+++ b/Log.docx
@@ -1278,48 +1278,142 @@
           <w:rFonts w:hint="eastAsia"/>
           <w:lang w:val="en-US" w:eastAsia="zh-CN"/>
         </w:rPr>
-        <w:t>cpu_manager为模板</w:t>
+        <w:t>cpu_manager为模板处理各种类型的cpu数据以及控制gpu_resource 更新和装载 （方便添加新类型）</w:t>
+      </w:r>
+    </w:p>
+    <w:p>
+      <w:pPr>
+        <w:ind w:firstLine="720" w:firstLineChars="0"/>
+        <w:rPr>
+          <w:rFonts w:hint="default"/>
+          <w:lang w:val="en-US" w:eastAsia="zh-CN"/>
+        </w:rPr>
+      </w:pPr>
+      <w:r>
+        <w:rPr>
+          <w:rFonts w:hint="eastAsia"/>
+          <w:lang w:val="en-US" w:eastAsia="zh-CN"/>
+        </w:rPr>
+        <w:t>Render_system读取factory存储的更新函数functor队列执行GPU更新。（使得统一更新和需求化更新）</w:t>
+      </w:r>
+    </w:p>
+    <w:p>
+      <w:pPr>
+        <w:rPr>
+          <w:rFonts w:hint="default"/>
+          <w:lang w:val="en-US" w:eastAsia="zh-CN"/>
+        </w:rPr>
+      </w:pPr>
+      <w:r>
+        <w:rPr>
+          <w:rFonts w:hint="eastAsia"/>
+          <w:lang w:val="en-US" w:eastAsia="zh-CN"/>
+        </w:rPr>
+        <w:t>Todo:完善各种manager，</w:t>
+      </w:r>
+    </w:p>
+    <w:p>
+      <w:pPr>
+        <w:rPr>
+          <w:rFonts w:hint="eastAsia"/>
+          <w:lang w:val="en-US" w:eastAsia="zh-CN"/>
+        </w:rPr>
+      </w:pPr>
+    </w:p>
+    <w:p>
+      <w:pPr>
+        <w:rPr>
+          <w:rFonts w:hint="eastAsia"/>
+          <w:lang w:val="en-US" w:eastAsia="zh-CN"/>
+        </w:rPr>
+      </w:pPr>
+      <w:r>
+        <w:rPr>
+          <w:rFonts w:hint="eastAsia"/>
+          <w:lang w:val="en-US" w:eastAsia="zh-CN"/>
+        </w:rPr>
+        <w:t>10.27.2022</w:t>
+      </w:r>
+    </w:p>
+    <w:p>
+      <w:pPr>
+        <w:rPr>
+          <w:rFonts w:hint="eastAsia"/>
+          <w:lang w:val="en-US" w:eastAsia="zh-CN"/>
+        </w:rPr>
+      </w:pPr>
+      <w:r>
+        <w:rPr>
+          <w:rFonts w:hint="eastAsia"/>
+          <w:lang w:val="en-US" w:eastAsia="zh-CN"/>
+        </w:rPr>
+        <w:t>Done:     texture 和table的package</w:t>
+      </w:r>
+    </w:p>
+    <w:p>
+      <w:pPr>
+        <w:ind w:firstLine="720" w:firstLineChars="0"/>
+        <w:rPr>
+          <w:rFonts w:hint="default"/>
+          <w:lang w:val="en-US" w:eastAsia="zh-CN"/>
+        </w:rPr>
+      </w:pPr>
+      <w:r>
+        <w:rPr>
+          <w:rFonts w:hint="eastAsia"/>
+          <w:lang w:val="en-US" w:eastAsia="zh-CN"/>
+        </w:rPr>
+        <w:t>gpu texture的构建</w:t>
+      </w:r>
+    </w:p>
+    <w:p>
+      <w:pPr>
+        <w:ind w:firstLine="720" w:firstLineChars="0"/>
+        <w:rPr>
+          <w:rFonts w:hint="default"/>
+          <w:lang w:val="en-US" w:eastAsia="zh-CN"/>
+        </w:rPr>
+      </w:pPr>
+      <w:r>
+        <w:rPr>
+          <w:rFonts w:hint="eastAsia"/>
+          <w:lang w:val="en-US" w:eastAsia="zh-CN"/>
+        </w:rPr>
+        <w:t>新加followmesh的资源类型，跟随子物体索引替换CBV</w:t>
+      </w:r>
+    </w:p>
+    <w:p>
+      <w:pPr>
+        <w:rPr>
+          <w:rFonts w:hint="eastAsia"/>
+          <w:lang w:val="en-US" w:eastAsia="zh-CN"/>
+        </w:rPr>
+      </w:pPr>
+      <w:r>
+        <w:rPr>
+          <w:rFonts w:hint="eastAsia"/>
+          <w:lang w:val="en-US" w:eastAsia="zh-CN"/>
+        </w:rPr>
+        <w:t xml:space="preserve">Todo：验证贴图导入和SRVdesc的关系 </w:t>
+      </w:r>
+    </w:p>
+    <w:p>
+      <w:pPr>
+        <w:ind w:firstLine="720" w:firstLineChars="0"/>
+        <w:rPr>
+          <w:rFonts w:hint="default"/>
+          <w:lang w:val="en-US" w:eastAsia="zh-CN"/>
+        </w:rPr>
+      </w:pPr>
+      <w:r>
+        <w:rPr>
+          <w:rFonts w:hint="eastAsia"/>
+          <w:lang w:val="en-US" w:eastAsia="zh-CN"/>
+        </w:rPr>
+        <w:t>完善各种manager</w:t>
       </w:r>
       <w:bookmarkStart w:id="0" w:name="_GoBack"/>
       <w:bookmarkEnd w:id="0"/>
-      <w:r>
-        <w:rPr>
-          <w:rFonts w:hint="eastAsia"/>
-          <w:lang w:val="en-US" w:eastAsia="zh-CN"/>
-        </w:rPr>
-        <w:t>处理各种类型的cpu数据以及控制gpu_resource 更新和装载 （方便添加新类型）</w:t>
-      </w:r>
-    </w:p>
-    <w:p>
-      <w:pPr>
-        <w:ind w:firstLine="720" w:firstLineChars="0"/>
-        <w:rPr>
-          <w:rFonts w:hint="default"/>
-          <w:lang w:val="en-US" w:eastAsia="zh-CN"/>
-        </w:rPr>
-      </w:pPr>
-      <w:r>
-        <w:rPr>
-          <w:rFonts w:hint="eastAsia"/>
-          <w:lang w:val="en-US" w:eastAsia="zh-CN"/>
-        </w:rPr>
-        <w:t>Render_system读取factory存储的更新函数functor队列执行GPU更新。（使得统一更新和需求化更新）</w:t>
-      </w:r>
-    </w:p>
-    <w:p>
-      <w:pPr>
-        <w:rPr>
-          <w:rFonts w:hint="default"/>
-          <w:lang w:val="en-US" w:eastAsia="zh-CN"/>
-        </w:rPr>
-      </w:pPr>
-      <w:r>
-        <w:rPr>
-          <w:rFonts w:hint="eastAsia"/>
-          <w:lang w:val="en-US" w:eastAsia="zh-CN"/>
-        </w:rPr>
-        <w:t>Todo:完善各种manager，</w:t>
-      </w:r>
     </w:p>
     <w:p>
       <w:pPr>

</xml_diff>

<commit_message>
able to be compiled
</commit_message>
<xml_diff>
--- a/Log.docx
+++ b/Log.docx
@@ -42,6 +42,120 @@
     <w:p>
       <w:pPr>
         <w:rPr>
+          <w:rFonts w:hint="default"/>
+          <w:lang w:val="en-US" w:eastAsia="zh-CN"/>
+        </w:rPr>
+      </w:pPr>
+      <w:r>
+        <w:rPr>
+          <w:rFonts w:hint="eastAsia"/>
+          <w:lang w:val="en-US" w:eastAsia="zh-CN"/>
+        </w:rPr>
+        <w:t>工具层 （编辑）</w:t>
+      </w:r>
+    </w:p>
+    <w:p>
+      <w:pPr>
+        <w:rPr>
+          <w:rFonts w:hint="default"/>
+          <w:lang w:val="en-US" w:eastAsia="zh-CN"/>
+        </w:rPr>
+      </w:pPr>
+      <w:r>
+        <w:rPr>
+          <w:rFonts w:hint="eastAsia"/>
+          <w:lang w:val="en-US" w:eastAsia="zh-CN"/>
+        </w:rPr>
+        <w:t>功能层 （逻辑 输入 相机 角色控制 动画 物理 渲染 网络 IO 内存管理 其他）</w:t>
+      </w:r>
+    </w:p>
+    <w:p>
+      <w:pPr>
+        <w:rPr>
+          <w:rFonts w:hint="default"/>
+          <w:lang w:val="en-US" w:eastAsia="zh-CN"/>
+        </w:rPr>
+      </w:pPr>
+      <w:r>
+        <w:rPr>
+          <w:rFonts w:hint="eastAsia"/>
+          <w:lang w:val="en-US" w:eastAsia="zh-CN"/>
+        </w:rPr>
+        <w:t xml:space="preserve">资源层 </w:t>
+      </w:r>
+    </w:p>
+    <w:p>
+      <w:pPr>
+        <w:rPr>
+          <w:rFonts w:hint="eastAsia"/>
+          <w:lang w:val="en-US" w:eastAsia="zh-CN"/>
+        </w:rPr>
+      </w:pPr>
+      <w:r>
+        <w:rPr>
+          <w:rFonts w:hint="eastAsia"/>
+          <w:lang w:val="en-US" w:eastAsia="zh-CN"/>
+        </w:rPr>
+        <w:t>核心层 （创建线程 内存分配 容器创建 数学模块）</w:t>
+      </w:r>
+    </w:p>
+    <w:p>
+      <w:pPr>
+        <w:rPr>
+          <w:rFonts w:hint="eastAsia"/>
+          <w:lang w:val="en-US" w:eastAsia="zh-CN"/>
+        </w:rPr>
+      </w:pPr>
+      <w:r>
+        <w:rPr>
+          <w:rFonts w:hint="eastAsia"/>
+          <w:lang w:val="en-US" w:eastAsia="zh-CN"/>
+        </w:rPr>
+        <w:t xml:space="preserve">平台层 </w:t>
+      </w:r>
+    </w:p>
+    <w:p>
+      <w:pPr>
+        <w:rPr>
+          <w:rFonts w:hint="default"/>
+          <w:lang w:val="en-US" w:eastAsia="zh-CN"/>
+        </w:rPr>
+      </w:pPr>
+      <w:r>
+        <w:rPr>
+          <w:rFonts w:hint="eastAsia"/>
+          <w:lang w:val="en-US" w:eastAsia="zh-CN"/>
+        </w:rPr>
+        <w:t>只能上调下，不能下跨上</w:t>
+      </w:r>
+    </w:p>
+    <w:p>
+      <w:pPr>
+        <w:rPr>
+          <w:rFonts w:hint="eastAsia"/>
+          <w:lang w:eastAsia="zh-CN"/>
+        </w:rPr>
+      </w:pPr>
+    </w:p>
+    <w:p>
+      <w:pPr>
+        <w:rPr>
+          <w:rFonts w:hint="eastAsia"/>
+          <w:lang w:eastAsia="zh-CN"/>
+        </w:rPr>
+      </w:pPr>
+    </w:p>
+    <w:p>
+      <w:pPr>
+        <w:rPr>
+          <w:rFonts w:hint="eastAsia"/>
+          <w:lang w:eastAsia="zh-CN"/>
+        </w:rPr>
+      </w:pPr>
+    </w:p>
+    <w:p>
+      <w:pPr>
+        <w:rPr>
           <w:rFonts w:hint="eastAsia"/>
           <w:lang w:val="en-US" w:eastAsia="zh-CN"/>
         </w:rPr>
@@ -1428,8 +1542,6 @@
         </w:rPr>
         <w:t>Texture清理</w:t>
       </w:r>
-      <w:bookmarkStart w:id="0" w:name="_GoBack"/>
-      <w:bookmarkEnd w:id="0"/>
     </w:p>
     <w:p>
       <w:pPr>
@@ -1802,15 +1914,53 @@
     <w:p>
       <w:pPr>
         <w:numPr>
-          <w:ilvl w:val="0"/>
-          <w:numId w:val="1"/>
+          <w:numId w:val="0"/>
         </w:numPr>
-        <w:ind w:left="0" w:leftChars="0" w:firstLine="0" w:firstLineChars="0"/>
-        <w:rPr>
-          <w:rFonts w:hint="default"/>
-          <w:lang w:val="en-US" w:eastAsia="zh-CN"/>
-        </w:rPr>
-      </w:pPr>
+        <w:tabs>
+          <w:tab w:val="left" w:pos="312"/>
+        </w:tabs>
+        <w:rPr>
+          <w:rFonts w:hint="default"/>
+          <w:lang w:val="en-US" w:eastAsia="zh-CN"/>
+        </w:rPr>
+      </w:pPr>
+    </w:p>
+    <w:p>
+      <w:pPr>
+        <w:numPr>
+          <w:numId w:val="0"/>
+        </w:numPr>
+        <w:tabs>
+          <w:tab w:val="left" w:pos="312"/>
+        </w:tabs>
+        <w:rPr>
+          <w:rFonts w:hint="default"/>
+          <w:lang w:val="en-US" w:eastAsia="zh-CN"/>
+        </w:rPr>
+      </w:pPr>
+    </w:p>
+    <w:p>
+      <w:pPr>
+        <w:numPr>
+          <w:numId w:val="0"/>
+        </w:numPr>
+        <w:tabs>
+          <w:tab w:val="left" w:pos="312"/>
+        </w:tabs>
+        <w:rPr>
+          <w:rFonts w:hint="default" w:eastAsia="宋体"/>
+          <w:lang w:val="en-US" w:eastAsia="zh-CN"/>
+        </w:rPr>
+      </w:pPr>
+      <w:r>
+        <w:rPr>
+          <w:rFonts w:hint="eastAsia" w:eastAsia="宋体"/>
+          <w:lang w:val="en-US" w:eastAsia="zh-CN"/>
+        </w:rPr>
+        <w:t>模板编译和多cpp多类型的问题？？？？</w:t>
+      </w:r>
+      <w:bookmarkStart w:id="0" w:name="_GoBack"/>
+      <w:bookmarkEnd w:id="0"/>
     </w:p>
     <w:sectPr>
       <w:pgSz w:w="11906" w:h="16838"/>

</xml_diff>

<commit_message>
back up (change pass to compatible frame)
</commit_message>
<xml_diff>
--- a/Log.docx
+++ b/Log.docx
@@ -209,6 +209,23 @@
     <w:p>
       <w:pPr>
         <w:rPr>
+          <w:rFonts w:hint="default"/>
+          <w:lang w:val="en-US" w:eastAsia="zh-CN"/>
+        </w:rPr>
+      </w:pPr>
+      <w:r>
+        <w:rPr>
+          <w:rFonts w:hint="eastAsia"/>
+          <w:lang w:val="en-US" w:eastAsia="zh-CN"/>
+        </w:rPr>
+        <w:t>帧资源切换</w:t>
+      </w:r>
+      <w:bookmarkStart w:id="0" w:name="_GoBack"/>
+      <w:bookmarkEnd w:id="0"/>
+    </w:p>
+    <w:p>
+      <w:pPr>
+        <w:rPr>
           <w:rFonts w:hint="eastAsia"/>
           <w:lang w:val="en-US" w:eastAsia="zh-CN"/>
         </w:rPr>
@@ -1361,8 +1378,6 @@
           <w:lang w:val="en-US" w:eastAsia="zh-CN"/>
         </w:rPr>
       </w:pPr>
-      <w:bookmarkStart w:id="0" w:name="_GoBack"/>
-      <w:bookmarkEnd w:id="0"/>
     </w:p>
     <w:p>
       <w:pPr>
@@ -2301,16 +2316,215 @@
           <w:tab w:val="left" w:pos="312"/>
         </w:tabs>
         <w:rPr>
-          <w:rFonts w:hint="default" w:eastAsia="宋体"/>
-          <w:lang w:val="en-US" w:eastAsia="zh-CN"/>
-        </w:rPr>
-      </w:pPr>
-      <w:r>
-        <w:rPr>
           <w:rFonts w:hint="eastAsia" w:eastAsia="宋体"/>
           <w:lang w:val="en-US" w:eastAsia="zh-CN"/>
         </w:rPr>
+      </w:pPr>
+      <w:r>
+        <w:rPr>
+          <w:rFonts w:hint="eastAsia" w:eastAsia="宋体"/>
+          <w:lang w:val="en-US" w:eastAsia="zh-CN"/>
+        </w:rPr>
         <w:t>在库中编译模板必须要显示实例化所有情况，（模板只是提供给外面扩展用的，并不会自动编译库内容，（外面编译时并不会再编译一遍库））</w:t>
+      </w:r>
+    </w:p>
+    <w:p>
+      <w:pPr>
+        <w:numPr>
+          <w:ilvl w:val="0"/>
+          <w:numId w:val="0"/>
+        </w:numPr>
+        <w:tabs>
+          <w:tab w:val="left" w:pos="312"/>
+        </w:tabs>
+        <w:rPr>
+          <w:rFonts w:hint="eastAsia" w:eastAsia="宋体"/>
+          <w:lang w:val="en-US" w:eastAsia="zh-CN"/>
+        </w:rPr>
+      </w:pPr>
+      <w:r>
+        <w:rPr>
+          <w:rFonts w:hint="eastAsia" w:eastAsia="宋体"/>
+          <w:lang w:val="en-US" w:eastAsia="zh-CN"/>
+        </w:rPr>
+        <w:t>模板被使用时，要确保模板的方法已被定义（所以最基本的模板会直接在头文件定义）</w:t>
+      </w:r>
+    </w:p>
+    <w:p>
+      <w:pPr>
+        <w:numPr>
+          <w:ilvl w:val="0"/>
+          <w:numId w:val="0"/>
+        </w:numPr>
+        <w:tabs>
+          <w:tab w:val="left" w:pos="312"/>
+        </w:tabs>
+        <w:rPr>
+          <w:rFonts w:hint="eastAsia" w:eastAsia="宋体"/>
+          <w:lang w:val="en-US" w:eastAsia="zh-CN"/>
+        </w:rPr>
+      </w:pPr>
+    </w:p>
+    <w:p>
+      <w:pPr>
+        <w:numPr>
+          <w:ilvl w:val="0"/>
+          <w:numId w:val="0"/>
+        </w:numPr>
+        <w:tabs>
+          <w:tab w:val="left" w:pos="312"/>
+        </w:tabs>
+        <w:rPr>
+          <w:rFonts w:hint="eastAsia" w:eastAsia="宋体"/>
+          <w:lang w:val="en-US" w:eastAsia="zh-CN"/>
+        </w:rPr>
+      </w:pPr>
+    </w:p>
+    <w:p>
+      <w:pPr>
+        <w:numPr>
+          <w:ilvl w:val="0"/>
+          <w:numId w:val="0"/>
+        </w:numPr>
+        <w:tabs>
+          <w:tab w:val="left" w:pos="312"/>
+        </w:tabs>
+        <w:rPr>
+          <w:rFonts w:hint="eastAsia" w:eastAsia="宋体"/>
+          <w:lang w:val="en-US" w:eastAsia="zh-CN"/>
+        </w:rPr>
+      </w:pPr>
+      <w:r>
+        <w:rPr>
+          <w:rFonts w:hint="eastAsia" w:eastAsia="宋体"/>
+          <w:lang w:val="en-US" w:eastAsia="zh-CN"/>
+        </w:rPr>
+        <w:t xml:space="preserve">控制台程序窗口程序等类型改变 </w:t>
+      </w:r>
+    </w:p>
+    <w:p>
+      <w:pPr>
+        <w:numPr>
+          <w:ilvl w:val="0"/>
+          <w:numId w:val="0"/>
+        </w:numPr>
+        <w:tabs>
+          <w:tab w:val="left" w:pos="312"/>
+        </w:tabs>
+        <w:rPr>
+          <w:rFonts w:ascii="Arial" w:hAnsi="Arial" w:eastAsia="Arial" w:cs="Arial"/>
+          <w:i w:val="0"/>
+          <w:iCs w:val="0"/>
+          <w:caps w:val="0"/>
+          <w:color w:val="4D4D4D"/>
+          <w:spacing w:val="0"/>
+          <w:sz w:val="24"/>
+          <w:szCs w:val="24"/>
+          <w:shd w:val="clear" w:fill="FFFFFF"/>
+        </w:rPr>
+      </w:pPr>
+      <w:r>
+        <w:rPr>
+          <w:rFonts w:ascii="Arial" w:hAnsi="Arial" w:eastAsia="Arial" w:cs="Arial"/>
+          <w:i w:val="0"/>
+          <w:iCs w:val="0"/>
+          <w:caps w:val="0"/>
+          <w:color w:val="4D4D4D"/>
+          <w:spacing w:val="0"/>
+          <w:sz w:val="24"/>
+          <w:szCs w:val="24"/>
+          <w:shd w:val="clear" w:fill="FFFFFF"/>
+        </w:rPr>
+        <w:t>进入project-&gt;setting-&gt;Link, 在Project options中</w:t>
+      </w:r>
+      <w:r>
+        <w:rPr>
+          <w:rFonts w:hint="eastAsia" w:ascii="Arial" w:hAnsi="Arial" w:eastAsia="宋体" w:cs="Arial"/>
+          <w:i w:val="0"/>
+          <w:iCs w:val="0"/>
+          <w:caps w:val="0"/>
+          <w:color w:val="4D4D4D"/>
+          <w:spacing w:val="0"/>
+          <w:sz w:val="24"/>
+          <w:szCs w:val="24"/>
+          <w:shd w:val="clear" w:fill="FFFFFF"/>
+          <w:lang w:val="en-US" w:eastAsia="zh-CN"/>
+        </w:rPr>
+        <w:t>的</w:t>
+      </w:r>
+      <w:r>
+        <w:rPr>
+          <w:rFonts w:ascii="Arial" w:hAnsi="Arial" w:eastAsia="Arial" w:cs="Arial"/>
+          <w:i w:val="0"/>
+          <w:iCs w:val="0"/>
+          <w:caps w:val="0"/>
+          <w:color w:val="4D4D4D"/>
+          <w:spacing w:val="0"/>
+          <w:sz w:val="24"/>
+          <w:szCs w:val="24"/>
+          <w:shd w:val="clear" w:fill="FFFFFF"/>
+        </w:rPr>
+        <w:t>/subsystem:windows.</w:t>
+      </w:r>
+    </w:p>
+    <w:p>
+      <w:pPr>
+        <w:numPr>
+          <w:ilvl w:val="0"/>
+          <w:numId w:val="0"/>
+        </w:numPr>
+        <w:tabs>
+          <w:tab w:val="left" w:pos="312"/>
+        </w:tabs>
+        <w:rPr>
+          <w:rFonts w:ascii="Arial" w:hAnsi="Arial" w:eastAsia="Arial" w:cs="Arial"/>
+          <w:i w:val="0"/>
+          <w:iCs w:val="0"/>
+          <w:caps w:val="0"/>
+          <w:color w:val="4D4D4D"/>
+          <w:spacing w:val="0"/>
+          <w:sz w:val="24"/>
+          <w:szCs w:val="24"/>
+          <w:shd w:val="clear" w:fill="FFFFFF"/>
+        </w:rPr>
+      </w:pPr>
+    </w:p>
+    <w:p>
+      <w:pPr>
+        <w:numPr>
+          <w:ilvl w:val="0"/>
+          <w:numId w:val="0"/>
+        </w:numPr>
+        <w:tabs>
+          <w:tab w:val="left" w:pos="312"/>
+        </w:tabs>
+        <w:rPr>
+          <w:rFonts w:hint="default" w:ascii="Arial" w:hAnsi="Arial" w:eastAsia="宋体" w:cs="Arial"/>
+          <w:i w:val="0"/>
+          <w:iCs w:val="0"/>
+          <w:caps w:val="0"/>
+          <w:color w:val="4D4D4D"/>
+          <w:spacing w:val="0"/>
+          <w:sz w:val="24"/>
+          <w:szCs w:val="24"/>
+          <w:shd w:val="clear" w:fill="FFFFFF"/>
+          <w:lang w:val="en-US" w:eastAsia="zh-CN"/>
+        </w:rPr>
+      </w:pPr>
+      <w:r>
+        <w:rPr>
+          <w:rFonts w:hint="eastAsia" w:ascii="Arial" w:hAnsi="Arial" w:eastAsia="宋体" w:cs="Arial"/>
+          <w:i w:val="0"/>
+          <w:iCs w:val="0"/>
+          <w:caps w:val="0"/>
+          <w:color w:val="4D4D4D"/>
+          <w:spacing w:val="0"/>
+          <w:sz w:val="24"/>
+          <w:szCs w:val="24"/>
+          <w:shd w:val="clear" w:fill="FFFFFF"/>
+          <w:lang w:val="en-US" w:eastAsia="zh-CN"/>
+        </w:rPr>
+        <w:t>用时间+地址确立uid唯一性</w:t>
       </w:r>
     </w:p>
     <w:sectPr>

</xml_diff>

<commit_message>
11.20.2022 Done ：简单的界面和debug跑通 Todo：内存释放，析构函数 共享指针              界面功能完善（texture package ，pass allocate time）
</commit_message>
<xml_diff>
--- a/Log.docx
+++ b/Log.docx
@@ -2042,6 +2042,98 @@
         </w:rPr>
         <w:t>数据传输方法目前为全局变量</w:t>
       </w:r>
+    </w:p>
+    <w:p>
+      <w:pPr>
+        <w:rPr>
+          <w:rFonts w:hint="eastAsia"/>
+          <w:lang w:val="en-US" w:eastAsia="zh-CN"/>
+        </w:rPr>
+      </w:pPr>
+      <w:r>
+        <w:rPr>
+          <w:rFonts w:hint="eastAsia"/>
+          <w:lang w:val="en-US" w:eastAsia="zh-CN"/>
+        </w:rPr>
+        <w:t>Done: 初步完成命令模式的QT调用，</w:t>
+      </w:r>
+    </w:p>
+    <w:p>
+      <w:pPr>
+        <w:ind w:firstLine="720" w:firstLineChars="0"/>
+        <w:rPr>
+          <w:rFonts w:hint="eastAsia"/>
+          <w:lang w:val="en-US" w:eastAsia="zh-CN"/>
+        </w:rPr>
+      </w:pPr>
+      <w:r>
+        <w:rPr>
+          <w:rFonts w:hint="eastAsia"/>
+          <w:lang w:val="en-US" w:eastAsia="zh-CN"/>
+        </w:rPr>
+        <w:t>管线窗口的初步代码</w:t>
+      </w:r>
+    </w:p>
+    <w:p>
+      <w:pPr>
+        <w:rPr>
+          <w:rFonts w:hint="default"/>
+          <w:lang w:val="en-US" w:eastAsia="zh-CN"/>
+        </w:rPr>
+      </w:pPr>
+      <w:r>
+        <w:rPr>
+          <w:rFonts w:hint="eastAsia"/>
+          <w:lang w:val="en-US" w:eastAsia="zh-CN"/>
+        </w:rPr>
+        <w:t>Todo：使用调试和完善前端代码和命令</w:t>
+      </w:r>
+    </w:p>
+    <w:p>
+      <w:pPr>
+        <w:rPr>
+          <w:rFonts w:hint="default"/>
+          <w:lang w:val="en-US" w:eastAsia="zh-CN"/>
+        </w:rPr>
+      </w:pPr>
+    </w:p>
+    <w:p>
+      <w:pPr>
+        <w:rPr>
+          <w:rFonts w:hint="eastAsia"/>
+          <w:lang w:val="en-US" w:eastAsia="zh-CN"/>
+        </w:rPr>
+      </w:pPr>
+    </w:p>
+    <w:p>
+      <w:pPr>
+        <w:rPr>
+          <w:rFonts w:hint="eastAsia"/>
+          <w:lang w:val="en-US" w:eastAsia="zh-CN"/>
+        </w:rPr>
+      </w:pPr>
+      <w:r>
+        <w:rPr>
+          <w:rFonts w:hint="eastAsia"/>
+          <w:lang w:val="en-US" w:eastAsia="zh-CN"/>
+        </w:rPr>
+        <w:t>11.20.2022</w:t>
+      </w:r>
+    </w:p>
+    <w:p>
+      <w:pPr>
+        <w:rPr>
+          <w:rFonts w:hint="eastAsia"/>
+          <w:lang w:val="en-US" w:eastAsia="zh-CN"/>
+        </w:rPr>
+      </w:pPr>
+      <w:r>
+        <w:rPr>
+          <w:rFonts w:hint="eastAsia"/>
+          <w:lang w:val="en-US" w:eastAsia="zh-CN"/>
+        </w:rPr>
+        <w:t>Done ：简单的界面和debug跑通</w:t>
+      </w:r>
       <w:bookmarkStart w:id="0" w:name="_GoBack"/>
       <w:bookmarkEnd w:id="0"/>
     </w:p>
@@ -2057,38 +2149,38 @@
           <w:rFonts w:hint="eastAsia"/>
           <w:lang w:val="en-US" w:eastAsia="zh-CN"/>
         </w:rPr>
-        <w:t>Done: 初步完成命令模式的QT调用，</w:t>
-      </w:r>
-    </w:p>
-    <w:p>
-      <w:pPr>
-        <w:ind w:firstLine="720" w:firstLineChars="0"/>
-        <w:rPr>
-          <w:rFonts w:hint="eastAsia"/>
-          <w:lang w:val="en-US" w:eastAsia="zh-CN"/>
-        </w:rPr>
-      </w:pPr>
-      <w:r>
-        <w:rPr>
-          <w:rFonts w:hint="eastAsia"/>
-          <w:lang w:val="en-US" w:eastAsia="zh-CN"/>
-        </w:rPr>
-        <w:t>管线窗口的初步代码</w:t>
-      </w:r>
-    </w:p>
-    <w:p>
-      <w:pPr>
-        <w:rPr>
-          <w:rFonts w:hint="default"/>
-          <w:lang w:val="en-US" w:eastAsia="zh-CN"/>
-        </w:rPr>
-      </w:pPr>
-      <w:r>
-        <w:rPr>
-          <w:rFonts w:hint="eastAsia"/>
-          <w:lang w:val="en-US" w:eastAsia="zh-CN"/>
-        </w:rPr>
-        <w:t>Todo：使用调试和完善前端代码和命令</w:t>
+        <w:t>Todo：内存释放，析构函数</w:t>
+      </w:r>
+    </w:p>
+    <w:p>
+      <w:pPr>
+        <w:ind w:firstLine="600" w:firstLineChars="300"/>
+        <w:rPr>
+          <w:rFonts w:hint="eastAsia"/>
+          <w:lang w:val="en-US" w:eastAsia="zh-CN"/>
+        </w:rPr>
+      </w:pPr>
+      <w:r>
+        <w:rPr>
+          <w:rFonts w:hint="eastAsia"/>
+          <w:lang w:val="en-US" w:eastAsia="zh-CN"/>
+        </w:rPr>
+        <w:t>共享指针</w:t>
+      </w:r>
+    </w:p>
+    <w:p>
+      <w:pPr>
+        <w:rPr>
+          <w:rFonts w:hint="default"/>
+          <w:lang w:val="en-US" w:eastAsia="zh-CN"/>
+        </w:rPr>
+      </w:pPr>
+      <w:r>
+        <w:rPr>
+          <w:rFonts w:hint="eastAsia"/>
+          <w:lang w:val="en-US" w:eastAsia="zh-CN"/>
+        </w:rPr>
+        <w:t xml:space="preserve">             界面功能完善（texture package ，pass allocate time）</w:t>
       </w:r>
     </w:p>
     <w:p>

</xml_diff>

<commit_message>
02.20.2023 Done:  改善了下UI ，和一些致命bug Todo：PCSS实现
</commit_message>
<xml_diff>
--- a/Log.docx
+++ b/Log.docx
@@ -3098,8 +3098,69 @@
         </w:rPr>
         <w:t>Future：FBX 贴图导入，保存管线，动画运行，材质系统</w:t>
       </w:r>
+    </w:p>
+    <w:p>
+      <w:pPr>
+        <w:rPr>
+          <w:rFonts w:hint="default"/>
+          <w:lang w:val="en-US" w:eastAsia="zh-CN"/>
+        </w:rPr>
+      </w:pPr>
+    </w:p>
+    <w:p>
+      <w:pPr>
+        <w:rPr>
+          <w:rFonts w:hint="eastAsia"/>
+          <w:lang w:val="en-US" w:eastAsia="zh-CN"/>
+        </w:rPr>
+      </w:pPr>
+      <w:r>
+        <w:rPr>
+          <w:rFonts w:hint="eastAsia"/>
+          <w:lang w:val="en-US" w:eastAsia="zh-CN"/>
+        </w:rPr>
+        <w:t>02.20.2023</w:t>
+      </w:r>
+    </w:p>
+    <w:p>
+      <w:pPr>
+        <w:rPr>
+          <w:rFonts w:hint="eastAsia"/>
+          <w:lang w:val="en-US" w:eastAsia="zh-CN"/>
+        </w:rPr>
+      </w:pPr>
+      <w:r>
+        <w:rPr>
+          <w:rFonts w:hint="eastAsia"/>
+          <w:lang w:val="en-US" w:eastAsia="zh-CN"/>
+        </w:rPr>
+        <w:t>Done:  改善了下UI ，和一些致命bug</w:t>
+      </w:r>
+    </w:p>
+    <w:p>
+      <w:pPr>
+        <w:rPr>
+          <w:rFonts w:hint="default"/>
+          <w:lang w:val="en-US" w:eastAsia="zh-CN"/>
+        </w:rPr>
+      </w:pPr>
+      <w:r>
+        <w:rPr>
+          <w:rFonts w:hint="eastAsia"/>
+          <w:lang w:val="en-US" w:eastAsia="zh-CN"/>
+        </w:rPr>
+        <w:t>Todo：PCSS实现</w:t>
+      </w:r>
       <w:bookmarkStart w:id="0" w:name="_GoBack"/>
       <w:bookmarkEnd w:id="0"/>
+    </w:p>
+    <w:p>
+      <w:pPr>
+        <w:rPr>
+          <w:rFonts w:hint="default"/>
+          <w:lang w:val="en-US" w:eastAsia="zh-CN"/>
+        </w:rPr>
+      </w:pPr>
     </w:p>
     <w:p>
       <w:pPr>

</xml_diff>

<commit_message>
02.27.2023 Done: PCSS Todo:GI
</commit_message>
<xml_diff>
--- a/Log.docx
+++ b/Log.docx
@@ -3151,16 +3151,69 @@
         </w:rPr>
         <w:t>Todo：PCSS实现</w:t>
       </w:r>
+    </w:p>
+    <w:p>
+      <w:pPr>
+        <w:rPr>
+          <w:rFonts w:hint="default"/>
+          <w:lang w:val="en-US" w:eastAsia="zh-CN"/>
+        </w:rPr>
+      </w:pPr>
+    </w:p>
+    <w:p>
+      <w:pPr>
+        <w:rPr>
+          <w:rFonts w:hint="default"/>
+          <w:lang w:val="en-US" w:eastAsia="zh-CN"/>
+        </w:rPr>
+      </w:pPr>
+    </w:p>
+    <w:p>
+      <w:pPr>
+        <w:rPr>
+          <w:rFonts w:hint="eastAsia"/>
+          <w:lang w:val="en-US" w:eastAsia="zh-CN"/>
+        </w:rPr>
+      </w:pPr>
+      <w:r>
+        <w:rPr>
+          <w:rFonts w:hint="eastAsia"/>
+          <w:lang w:val="en-US" w:eastAsia="zh-CN"/>
+        </w:rPr>
+        <w:t>02.27.2023</w:t>
+      </w:r>
+    </w:p>
+    <w:p>
+      <w:pPr>
+        <w:rPr>
+          <w:rFonts w:hint="eastAsia"/>
+          <w:lang w:val="en-US" w:eastAsia="zh-CN"/>
+        </w:rPr>
+      </w:pPr>
+      <w:r>
+        <w:rPr>
+          <w:rFonts w:hint="eastAsia"/>
+          <w:lang w:val="en-US" w:eastAsia="zh-CN"/>
+        </w:rPr>
+        <w:t>Done: PCSS</w:t>
+      </w:r>
+    </w:p>
+    <w:p>
+      <w:pPr>
+        <w:rPr>
+          <w:rFonts w:hint="default"/>
+          <w:lang w:val="en-US" w:eastAsia="zh-CN"/>
+        </w:rPr>
+      </w:pPr>
+      <w:r>
+        <w:rPr>
+          <w:rFonts w:hint="eastAsia"/>
+          <w:lang w:val="en-US" w:eastAsia="zh-CN"/>
+        </w:rPr>
+        <w:t>Todo:GI</w:t>
+      </w:r>
       <w:bookmarkStart w:id="0" w:name="_GoBack"/>
       <w:bookmarkEnd w:id="0"/>
-    </w:p>
-    <w:p>
-      <w:pPr>
-        <w:rPr>
-          <w:rFonts w:hint="default"/>
-          <w:lang w:val="en-US" w:eastAsia="zh-CN"/>
-        </w:rPr>
-      </w:pPr>
     </w:p>
     <w:p>
       <w:pPr>
@@ -5109,6 +5162,36 @@
           <w:lang w:val="en-US" w:eastAsia="zh-CN"/>
         </w:rPr>
       </w:pPr>
+    </w:p>
+    <w:p>
+      <w:pPr>
+        <w:numPr>
+          <w:ilvl w:val="0"/>
+          <w:numId w:val="0"/>
+        </w:numPr>
+        <w:tabs>
+          <w:tab w:val="left" w:pos="312"/>
+        </w:tabs>
+        <w:rPr>
+          <w:rFonts w:hint="default" w:eastAsia="宋体"/>
+          <w:lang w:val="en-US" w:eastAsia="zh-CN"/>
+        </w:rPr>
+      </w:pPr>
+      <w:r>
+        <w:rPr>
+          <w:rFonts w:hint="eastAsia" w:ascii="Tahoma" w:hAnsi="Tahoma" w:eastAsia="宋体" w:cs="Tahoma"/>
+          <w:i w:val="0"/>
+          <w:iCs w:val="0"/>
+          <w:caps w:val="0"/>
+          <w:color w:val="53565A"/>
+          <w:spacing w:val="0"/>
+          <w:sz w:val="24"/>
+          <w:szCs w:val="24"/>
+          <w:shd w:val="clear" w:fill="FFFFFF"/>
+          <w:lang w:val="en-US" w:eastAsia="zh-CN"/>
+        </w:rPr>
+        <w:t>均值采样容易锯齿，要用各种分布保证采样均匀 ，比如泊松分布</w:t>
+      </w:r>
     </w:p>
     <w:sectPr>
       <w:pgSz w:w="11906" w:h="16838"/>

</xml_diff>